<commit_message>
casos de prueba actualizados
</commit_message>
<xml_diff>
--- a/proy_formativo/documentacion/6to_Trim/Manual de Usuario.docx
+++ b/proy_formativo/documentacion/6to_Trim/Manual de Usuario.docx
@@ -1954,6 +1954,11 @@
     <w:sdt>
       <w:sdtPr>
         <w:rPr>
+          <w:rFonts w:eastAsiaTheme="minorHAnsi" w:cstheme="minorBidi"/>
+          <w:b w:val="0"/>
+          <w:color w:val="auto"/>
+          <w:sz w:val="22"/>
+          <w:szCs w:val="22"/>
           <w:lang w:val="es-ES"/>
         </w:rPr>
         <w:id w:val="1090662630"/>
@@ -1964,10 +1969,7 @@
       </w:sdtPr>
       <w:sdtEndPr>
         <w:rPr>
-          <w:rFonts w:eastAsiaTheme="minorHAnsi" w:cstheme="minorBidi"/>
-          <w:b w:val="0"/>
           <w:bCs/>
-          <w:color w:val="auto"/>
           <w:sz w:val="24"/>
           <w:szCs w:val="24"/>
         </w:rPr>
@@ -5643,9 +5645,7 @@
         </w:rPr>
         <w:t>Presentación</w:t>
       </w:r>
-      <w:bookmarkStart w:id="2" w:name="_GoBack"/>
       <w:bookmarkEnd w:id="1"/>
-      <w:bookmarkEnd w:id="2"/>
     </w:p>
     <w:p>
       <w:pPr>
@@ -5709,7 +5709,7 @@
           <w:lang w:val="es-ES"/>
         </w:rPr>
       </w:pPr>
-      <w:bookmarkStart w:id="3" w:name="_Toc90060794"/>
+      <w:bookmarkStart w:id="2" w:name="_Toc90060794"/>
       <w:r>
         <w:rPr>
           <w:color w:val="auto"/>
@@ -5718,7 +5718,7 @@
         </w:rPr>
         <w:t>Introducción</w:t>
       </w:r>
-      <w:bookmarkEnd w:id="3"/>
+      <w:bookmarkEnd w:id="2"/>
       <w:r>
         <w:rPr>
           <w:szCs w:val="40"/>
@@ -5937,7 +5937,7 @@
           <w:lang w:val="es-ES"/>
         </w:rPr>
       </w:pPr>
-      <w:bookmarkStart w:id="4" w:name="_Toc90060795"/>
+      <w:bookmarkStart w:id="3" w:name="_Toc90060795"/>
       <w:r>
         <w:rPr>
           <w:color w:val="auto"/>
@@ -5962,7 +5962,7 @@
         </w:rPr>
         <w:t>eneral</w:t>
       </w:r>
-      <w:bookmarkEnd w:id="4"/>
+      <w:bookmarkEnd w:id="3"/>
       <w:r>
         <w:rPr>
           <w:color w:val="auto"/>
@@ -6017,7 +6017,7 @@
           <w:lang w:val="es-ES"/>
         </w:rPr>
       </w:pPr>
-      <w:bookmarkStart w:id="5" w:name="_Toc90060796"/>
+      <w:bookmarkStart w:id="4" w:name="_Toc90060796"/>
       <w:r>
         <w:rPr>
           <w:color w:val="auto"/>
@@ -6026,7 +6026,7 @@
         </w:rPr>
         <w:t>Objetivos específicos</w:t>
       </w:r>
-      <w:bookmarkEnd w:id="5"/>
+      <w:bookmarkEnd w:id="4"/>
       <w:r>
         <w:rPr>
           <w:color w:val="auto"/>
@@ -6127,7 +6127,7 @@
           <w:lang w:val="es-ES"/>
         </w:rPr>
       </w:pPr>
-      <w:bookmarkStart w:id="6" w:name="_Toc90060797"/>
+      <w:bookmarkStart w:id="5" w:name="_Toc90060797"/>
       <w:r>
         <w:rPr>
           <w:noProof/>
@@ -6222,7 +6222,7 @@
         </w:rPr>
         <w:t>Mapa de navegación</w:t>
       </w:r>
-      <w:bookmarkEnd w:id="6"/>
+      <w:bookmarkEnd w:id="5"/>
     </w:p>
     <w:p>
       <w:pPr>
@@ -6234,7 +6234,7 @@
           <w:lang w:val="es-ES"/>
         </w:rPr>
       </w:pPr>
-      <w:bookmarkStart w:id="7" w:name="_Toc90060798"/>
+      <w:bookmarkStart w:id="6" w:name="_Toc90060798"/>
       <w:r>
         <w:rPr>
           <w:color w:val="auto"/>
@@ -6243,7 +6243,7 @@
         </w:rPr>
         <w:t>Requisitos del sistema</w:t>
       </w:r>
-      <w:bookmarkEnd w:id="7"/>
+      <w:bookmarkEnd w:id="6"/>
     </w:p>
     <w:p>
       <w:pPr>
@@ -6254,9 +6254,10 @@
           <w:b/>
           <w:sz w:val="32"/>
           <w:szCs w:val="32"/>
-        </w:rPr>
-      </w:pPr>
-      <w:bookmarkStart w:id="8" w:name="_Toc86609609"/>
+          <w:lang w:val="es-ES"/>
+        </w:rPr>
+      </w:pPr>
+      <w:bookmarkStart w:id="7" w:name="_Toc86609609"/>
     </w:p>
     <w:p>
       <w:pPr>
@@ -6271,7 +6272,7 @@
           <w:szCs w:val="32"/>
         </w:rPr>
       </w:pPr>
-      <w:bookmarkStart w:id="9" w:name="_Toc90060799"/>
+      <w:bookmarkStart w:id="8" w:name="_Toc90060799"/>
       <w:r>
         <w:rPr>
           <w:color w:val="auto"/>
@@ -6280,8 +6281,8 @@
         </w:rPr>
         <w:t>Requerimientos de Hardware</w:t>
       </w:r>
+      <w:bookmarkEnd w:id="7"/>
       <w:bookmarkEnd w:id="8"/>
-      <w:bookmarkEnd w:id="9"/>
     </w:p>
     <w:p>
       <w:pPr>
@@ -6362,8 +6363,8 @@
           <w:szCs w:val="32"/>
         </w:rPr>
       </w:pPr>
-      <w:bookmarkStart w:id="10" w:name="_Toc86609610"/>
-      <w:bookmarkStart w:id="11" w:name="_Toc90060800"/>
+      <w:bookmarkStart w:id="9" w:name="_Toc86609610"/>
+      <w:bookmarkStart w:id="10" w:name="_Toc90060800"/>
       <w:r>
         <w:rPr>
           <w:color w:val="auto"/>
@@ -6373,8 +6374,8 @@
         <w:lastRenderedPageBreak/>
         <w:t>Requerimientos de Software</w:t>
       </w:r>
+      <w:bookmarkEnd w:id="9"/>
       <w:bookmarkEnd w:id="10"/>
-      <w:bookmarkEnd w:id="11"/>
       <w:r>
         <w:rPr>
           <w:color w:val="auto"/>
@@ -6460,7 +6461,7 @@
           <w:lang w:val="es-ES"/>
         </w:rPr>
       </w:pPr>
-      <w:bookmarkStart w:id="12" w:name="_Toc90060801"/>
+      <w:bookmarkStart w:id="11" w:name="_Toc90060801"/>
       <w:r>
         <w:rPr>
           <w:color w:val="auto"/>
@@ -6469,7 +6470,7 @@
         </w:rPr>
         <w:t>Descripción del sistema</w:t>
       </w:r>
-      <w:bookmarkEnd w:id="12"/>
+      <w:bookmarkEnd w:id="11"/>
     </w:p>
     <w:p>
       <w:pPr>
@@ -6487,7 +6488,7 @@
           <w:lang w:val="es-ES"/>
         </w:rPr>
       </w:pPr>
-      <w:bookmarkStart w:id="13" w:name="_Toc90060802"/>
+      <w:bookmarkStart w:id="12" w:name="_Toc90060802"/>
       <w:r>
         <w:rPr>
           <w:color w:val="auto"/>
@@ -6496,7 +6497,7 @@
         </w:rPr>
         <w:t>Acceso al sistema</w:t>
       </w:r>
-      <w:bookmarkEnd w:id="13"/>
+      <w:bookmarkEnd w:id="12"/>
     </w:p>
     <w:p>
       <w:pPr>
@@ -6515,7 +6516,7 @@
           <w:lang w:val="es-ES"/>
         </w:rPr>
       </w:pPr>
-      <w:bookmarkStart w:id="14" w:name="_Toc90060803"/>
+      <w:bookmarkStart w:id="13" w:name="_Toc90060803"/>
       <w:r>
         <w:rPr>
           <w:color w:val="auto"/>
@@ -6525,7 +6526,7 @@
         </w:rPr>
         <w:t>Inicio de sesión</w:t>
       </w:r>
-      <w:bookmarkEnd w:id="14"/>
+      <w:bookmarkEnd w:id="13"/>
     </w:p>
     <w:p>
       <w:pPr>
@@ -6907,23 +6908,15 @@
     </w:p>
     <w:p>
       <w:pPr>
-        <w:ind w:left="720"/>
-        <w:rPr>
-          <w:rFonts w:ascii="Arial" w:hAnsi="Arial" w:cs="Arial"/>
-          <w:sz w:val="24"/>
-          <w:szCs w:val="24"/>
-          <w:lang w:val="es-ES"/>
-        </w:rPr>
-      </w:pPr>
-      <w:r>
-        <w:rPr>
-          <w:rFonts w:ascii="Arial" w:hAnsi="Arial" w:cs="Arial"/>
-          <w:noProof/>
-          <w:sz w:val="24"/>
-          <w:szCs w:val="24"/>
-        </w:rPr>
-        <w:t>Qqqqqqq21</w:t>
-      </w:r>
+        <w:rPr>
+          <w:rFonts w:ascii="Arial" w:hAnsi="Arial" w:cs="Arial"/>
+          <w:sz w:val="24"/>
+          <w:szCs w:val="24"/>
+          <w:lang w:val="es-ES"/>
+        </w:rPr>
+      </w:pPr>
+      <w:bookmarkStart w:id="14" w:name="_GoBack"/>
+      <w:bookmarkEnd w:id="14"/>
       <w:r>
         <w:rPr>
           <w:rFonts w:ascii="Arial" w:hAnsi="Arial" w:cs="Arial"/>
@@ -7271,14 +7264,26 @@
     <w:p>
       <w:pPr>
         <w:pStyle w:val="Ttulo3"/>
+        <w:rPr>
+          <w:lang w:val="es-ES"/>
+        </w:rPr>
       </w:pPr>
       <w:bookmarkStart w:id="19" w:name="_Toc90060808"/>
       <w:r>
+        <w:rPr>
+          <w:lang w:val="es-ES"/>
+        </w:rPr>
         <w:t>Registro de usuarios</w:t>
       </w:r>
       <w:bookmarkEnd w:id="19"/>
     </w:p>
-    <w:p/>
+    <w:p>
+      <w:pPr>
+        <w:rPr>
+          <w:lang w:val="es-ES"/>
+        </w:rPr>
+      </w:pPr>
+    </w:p>
     <w:p>
       <w:pPr>
         <w:rPr>
@@ -10795,7 +10800,7 @@
         <w:szCs w:val="24"/>
         <w:lang w:val="es-ES"/>
       </w:rPr>
-      <w:t>11</w:t>
+      <w:t>6</w:t>
     </w:r>
     <w:r>
       <w:rPr>
@@ -12579,7 +12584,7 @@
 </file>
 
 <file path=customXml/itemProps1.xml><?xml version="1.0" encoding="utf-8"?>
-<ds:datastoreItem xmlns:ds="http://schemas.openxmlformats.org/officeDocument/2006/customXml" ds:itemID="{B0C34F9F-9FEB-4E8D-A89F-4A0CC54B17AC}">
+<ds:datastoreItem xmlns:ds="http://schemas.openxmlformats.org/officeDocument/2006/customXml" ds:itemID="{A112F87A-F801-4097-BEB6-01D11F838405}">
   <ds:schemaRefs>
     <ds:schemaRef ds:uri="http://schemas.openxmlformats.org/officeDocument/2006/bibliography"/>
   </ds:schemaRefs>

</xml_diff>